<commit_message>
akharin thaghirate tahghighe khodam.
</commit_message>
<xml_diff>
--- a/تحقیقات _ وورد/شعیا/فعالیت1_صفحه35.docx
+++ b/تحقیقات _ وورد/شعیا/فعالیت1_صفحه35.docx
@@ -35,72 +35,7 @@
           <w:szCs w:val="32"/>
           <w:rtl/>
         </w:rPr>
-        <w:t xml:space="preserve">سیج را </w:t>
-      </w:r>
-      <w:r>
-        <w:rPr>
-          <w:rFonts w:ascii="Arabic Typesetting" w:hAnsi="Arabic Typesetting" w:cs="B Nazanin"/>
-          <w:color w:val="353744"/>
-          <w:sz w:val="32"/>
-          <w:szCs w:val="32"/>
-          <w:u w:val="single"/>
-          <w:rtl/>
-        </w:rPr>
-        <w:t>نباید</w:t>
-      </w:r>
-      <w:r>
-        <w:rPr>
-          <w:rFonts w:ascii="Arabic Typesetting" w:hAnsi="Arabic Typesetting" w:cs="B Nazanin"/>
-          <w:color w:val="353744"/>
-          <w:sz w:val="32"/>
-          <w:szCs w:val="32"/>
-          <w:rtl/>
-        </w:rPr>
-        <w:t xml:space="preserve"> در قالب یک </w:t>
-      </w:r>
-      <w:r>
-        <w:rPr>
-          <w:rFonts w:ascii="Arabic Typesetting" w:hAnsi="Arabic Typesetting" w:cs="B Nazanin"/>
-          <w:b/>
-          <w:bCs/>
-          <w:color w:val="353744"/>
-          <w:sz w:val="32"/>
-          <w:szCs w:val="32"/>
-          <w:rtl/>
-        </w:rPr>
-        <w:t>سازمان</w:t>
-      </w:r>
-      <w:r>
-        <w:rPr>
-          <w:rFonts w:ascii="Arabic Typesetting" w:hAnsi="Arabic Typesetting" w:cs="B Nazanin"/>
-          <w:color w:val="353744"/>
-          <w:sz w:val="32"/>
-          <w:szCs w:val="32"/>
-          <w:rtl/>
-        </w:rPr>
-        <w:t xml:space="preserve"> نگریست بلکه بسیج یک </w:t>
-      </w:r>
-      <w:r>
-        <w:rPr>
-          <w:rFonts w:ascii="Arabic Typesetting" w:hAnsi="Arabic Typesetting" w:cs="B Nazanin"/>
-          <w:b/>
-          <w:bCs/>
-          <w:color w:val="353744"/>
-          <w:sz w:val="32"/>
-          <w:szCs w:val="32"/>
-          <w:rtl/>
-        </w:rPr>
-        <w:t>فرهنگ</w:t>
-      </w:r>
-      <w:r>
-        <w:rPr>
-          <w:rFonts w:ascii="Arabic Typesetting" w:hAnsi="Arabic Typesetting" w:cs="B Nazanin"/>
-          <w:color w:val="353744"/>
-          <w:sz w:val="32"/>
-          <w:szCs w:val="32"/>
-          <w:rtl/>
-        </w:rPr>
-        <w:t xml:space="preserve"> است. بسیج، یادگاری است از امام امت (ره) در دورانی که ابرقدرت های غرب و شرق با هم رقابت داشت</w:t>
+        <w:t>سیج را نباید در قالب یک سازمان نگریست بلکه بسیج یک فرهنگ است. بسیج، یادگاری است از امام امت (ره) در دورانی که ابرقدرت های غرب و شرق با هم رقابت داشت</w:t>
       </w:r>
       <w:r>
         <w:rPr>
@@ -212,6 +147,8 @@
         </w:rPr>
         <w:t>.</w:t>
       </w:r>
+      <w:bookmarkStart w:id="0" w:name="_GoBack"/>
+      <w:bookmarkEnd w:id="0"/>
     </w:p>
     <w:p>
       <w:pPr>
@@ -332,19 +269,7 @@
           <w:szCs w:val="32"/>
           <w:rtl/>
         </w:rPr>
-        <w:t xml:space="preserve">به حقیقت می‌توان گفت، استفاده سوریه و عراق از تجربه تشکیل نیروی مردمی جمهوری اسلامی ایران، که متشکل از نیروهای داوطلب است، نقش موثری در سرکوب شورشیان و تروریست‌ها داشته </w:t>
-      </w:r>
-      <w:bookmarkStart w:id="0" w:name="_GoBack"/>
-      <w:bookmarkEnd w:id="0"/>
-      <w:r>
-        <w:rPr>
-          <w:rFonts w:ascii="Arabic Typesetting" w:hAnsi="Arabic Typesetting" w:cs="B Nazanin"/>
-          <w:color w:val="353744"/>
-          <w:sz w:val="32"/>
-          <w:szCs w:val="32"/>
-          <w:rtl/>
-        </w:rPr>
-        <w:t>است.</w:t>
+        <w:t>به حقیقت می‌توان گفت، استفاده سوریه و عراق از تجربه تشکیل نیروی مردمی جمهوری اسلامی ایران، که متشکل از نیروهای داوطلب است، نقش موثری در سرکوب شورشیان و تروریست‌ها داشته است.</w:t>
       </w:r>
     </w:p>
     <w:p>
@@ -387,7 +312,7 @@
     </w:p>
     <w:sectPr>
       <w:pgSz w:w="12240" w:h="15840"/>
-      <w:pgMar w:top="1440" w:right="1440" w:bottom="1440" w:left="1440" w:header="720" w:footer="720" w:gutter="0"/>
+      <w:pgMar w:top="720" w:right="720" w:bottom="720" w:left="720" w:header="720" w:footer="720" w:gutter="0"/>
       <w:cols w:space="720"/>
       <w:docGrid w:linePitch="360"/>
     </w:sectPr>

</xml_diff>